<commit_message>
Upd by Kochubei LC31
I've come here from nowhere across the unforgiving sea
Drifting further and further, it's all becoming clear to me
The violent winds are upon us and I can't sleep
Internal temperatures rising and all the voices won't recede
I've finally found what I was looking for
A place where I can be without remorse
Because I am a stranger who has found an even stranger war
I've finally found what I was looking for
Here I come (come, come, come, come)
Here I come
La chaleur me dérange
Mais c'est le grincement du bateau qui m'a réveillée
I sharpen the knife and look down upon the bay
For all of my life, a stranger I remain
A stranger I remain
A stranger I remain
</commit_message>
<xml_diff>
--- a/lab7.docx
+++ b/lab7.docx
@@ -721,6 +721,484 @@
           <w:rtl w:val="0"/>
         </w:rPr>
         <w:t xml:space="preserve">Мета роботи: </w:t>
+      </w:r>
+    </w:p>
+    <w:p>
+      <w:pPr>
+        <w:numPr>
+          <w:ilvl w:val="0"/>
+          <w:numId w:val="3"/>
+        </w:numPr>
+        <w:spacing w:line="240" w:lineRule="auto"/>
+        <w:ind w:left="708.6614173228347" w:hanging="285"/>
+        <w:jc w:val="both"/>
+        <w:rPr>
+          <w:rFonts w:ascii="Times New Roman" w:cs="Times New Roman" w:eastAsia="Times New Roman" w:hAnsi="Times New Roman"/>
+        </w:rPr>
+      </w:pPr>
+      <w:r>
+        <w:rPr>
+          <w:rFonts w:ascii="Times New Roman" w:cs="Times New Roman" w:eastAsia="Times New Roman" w:hAnsi="Times New Roman"/>
+          <w:rtl w:val="0"/>
+        </w:rPr>
+        <w:t xml:space="preserve">Отримання практичних навиків роботи з командною оболонкою Bash.</w:t>
+      </w:r>
+    </w:p>
+    <w:p>
+      <w:pPr>
+        <w:numPr>
+          <w:ilvl w:val="0"/>
+          <w:numId w:val="3"/>
+        </w:numPr>
+        <w:spacing w:line="240" w:lineRule="auto"/>
+        <w:ind w:left="708.6614173228347" w:hanging="285"/>
+        <w:jc w:val="both"/>
+        <w:rPr>
+          <w:rFonts w:ascii="Times New Roman" w:cs="Times New Roman" w:eastAsia="Times New Roman" w:hAnsi="Times New Roman"/>
+        </w:rPr>
+      </w:pPr>
+      <w:r>
+        <w:rPr>
+          <w:rFonts w:ascii="Times New Roman" w:cs="Times New Roman" w:eastAsia="Times New Roman" w:hAnsi="Times New Roman"/>
+          <w:rtl w:val="0"/>
+        </w:rPr>
+        <w:t xml:space="preserve">Знайомство знайомство з базовими діями при роботі зі скриптовими сценаріями.</w:t>
+      </w:r>
+    </w:p>
+    <w:p>
+      <w:pPr>
+        <w:spacing w:line="240" w:lineRule="auto"/>
+        <w:jc w:val="both"/>
+        <w:rPr>
+          <w:rFonts w:ascii="Times New Roman" w:cs="Times New Roman" w:eastAsia="Times New Roman" w:hAnsi="Times New Roman"/>
+          <w:sz w:val="16"/>
+          <w:szCs w:val="16"/>
+        </w:rPr>
+      </w:pPr>
+      <w:r>
+        <w:rPr>
+          <w:rtl w:val="0"/>
+        </w:rPr>
+      </w:r>
+    </w:p>
+    <w:p>
+      <w:pPr>
+        <w:spacing w:line="240" w:lineRule="auto"/>
+        <w:jc w:val="both"/>
+        <w:rPr>
+          <w:rFonts w:ascii="Times New Roman" w:cs="Times New Roman" w:eastAsia="Times New Roman" w:hAnsi="Times New Roman"/>
+          <w:b w:val="1"/>
+          <w:sz w:val="24"/>
+          <w:szCs w:val="24"/>
+        </w:rPr>
+      </w:pPr>
+      <w:r>
+        <w:rPr>
+          <w:rFonts w:ascii="Times New Roman" w:cs="Times New Roman" w:eastAsia="Times New Roman" w:hAnsi="Times New Roman"/>
+          <w:b w:val="1"/>
+          <w:sz w:val="24"/>
+          <w:szCs w:val="24"/>
+          <w:rtl w:val="0"/>
+        </w:rPr>
+        <w:t xml:space="preserve">Матеріальне забезпечення занять:</w:t>
+      </w:r>
+    </w:p>
+    <w:p>
+      <w:pPr>
+        <w:spacing w:line="240" w:lineRule="auto"/>
+        <w:ind w:left="709" w:hanging="283"/>
+        <w:jc w:val="both"/>
+        <w:rPr>
+          <w:rFonts w:ascii="Times New Roman" w:cs="Times New Roman" w:eastAsia="Times New Roman" w:hAnsi="Times New Roman"/>
+        </w:rPr>
+      </w:pPr>
+      <w:r>
+        <w:rPr>
+          <w:rFonts w:ascii="Times New Roman" w:cs="Times New Roman" w:eastAsia="Times New Roman" w:hAnsi="Times New Roman"/>
+          <w:rtl w:val="0"/>
+        </w:rPr>
+        <w:t xml:space="preserve">1. ЕОМ типу IBM PC.</w:t>
+      </w:r>
+    </w:p>
+    <w:p>
+      <w:pPr>
+        <w:spacing w:line="240" w:lineRule="auto"/>
+        <w:ind w:left="709" w:hanging="283"/>
+        <w:jc w:val="both"/>
+        <w:rPr>
+          <w:rFonts w:ascii="Times New Roman" w:cs="Times New Roman" w:eastAsia="Times New Roman" w:hAnsi="Times New Roman"/>
+        </w:rPr>
+      </w:pPr>
+      <w:r>
+        <w:rPr>
+          <w:rFonts w:ascii="Times New Roman" w:cs="Times New Roman" w:eastAsia="Times New Roman" w:hAnsi="Times New Roman"/>
+          <w:rtl w:val="0"/>
+        </w:rPr>
+        <w:t xml:space="preserve">2. ОС сімейства Windows та віртуальна машина Virtual Box (Oracle).</w:t>
+      </w:r>
+    </w:p>
+    <w:p>
+      <w:pPr>
+        <w:spacing w:line="240" w:lineRule="auto"/>
+        <w:ind w:left="709" w:hanging="283"/>
+        <w:jc w:val="both"/>
+        <w:rPr>
+          <w:rFonts w:ascii="Times New Roman" w:cs="Times New Roman" w:eastAsia="Times New Roman" w:hAnsi="Times New Roman"/>
+        </w:rPr>
+      </w:pPr>
+      <w:r>
+        <w:rPr>
+          <w:rFonts w:ascii="Times New Roman" w:cs="Times New Roman" w:eastAsia="Times New Roman" w:hAnsi="Times New Roman"/>
+          <w:rtl w:val="0"/>
+        </w:rPr>
+        <w:t xml:space="preserve">3. ОС GNU/Linux (будь-який дистрибутив).</w:t>
+      </w:r>
+    </w:p>
+    <w:p>
+      <w:pPr>
+        <w:spacing w:line="240" w:lineRule="auto"/>
+        <w:ind w:left="709" w:hanging="283"/>
+        <w:jc w:val="both"/>
+        <w:rPr>
+          <w:rFonts w:ascii="Times New Roman" w:cs="Times New Roman" w:eastAsia="Times New Roman" w:hAnsi="Times New Roman"/>
+          <w:b w:val="1"/>
+          <w:sz w:val="24"/>
+          <w:szCs w:val="24"/>
+        </w:rPr>
+      </w:pPr>
+      <w:r>
+        <w:rPr>
+          <w:rFonts w:ascii="Times New Roman" w:cs="Times New Roman" w:eastAsia="Times New Roman" w:hAnsi="Times New Roman"/>
+          <w:rtl w:val="0"/>
+        </w:rPr>
+        <w:t xml:space="preserve">4. Сайт мережевої академії Cisco netacad.com та його онлайн курси по Linux</w:t>
+      </w:r>
+      <w:r>
+        <w:rPr>
+          <w:rtl w:val="0"/>
+        </w:rPr>
+      </w:r>
+    </w:p>
+    <w:p>
+      <w:pPr>
+        <w:spacing w:line="276" w:lineRule="auto"/>
+        <w:jc w:val="both"/>
+        <w:rPr>
+          <w:rFonts w:ascii="Times New Roman" w:cs="Times New Roman" w:eastAsia="Times New Roman" w:hAnsi="Times New Roman"/>
+          <w:sz w:val="28"/>
+          <w:szCs w:val="28"/>
+        </w:rPr>
+      </w:pPr>
+      <w:r>
+        <w:rPr>
+          <w:rtl w:val="0"/>
+        </w:rPr>
+      </w:r>
+    </w:p>
+    <w:p>
+      <w:pPr>
+        <w:spacing w:line="276" w:lineRule="auto"/>
+        <w:jc w:val="both"/>
+        <w:rPr>
+          <w:rFonts w:ascii="Times New Roman" w:cs="Times New Roman" w:eastAsia="Times New Roman" w:hAnsi="Times New Roman"/>
+          <w:sz w:val="28"/>
+          <w:szCs w:val="28"/>
+        </w:rPr>
+      </w:pPr>
+      <w:r>
+        <w:rPr>
+          <w:rFonts w:ascii="Times New Roman" w:cs="Times New Roman" w:eastAsia="Times New Roman" w:hAnsi="Times New Roman"/>
+          <w:b w:val="1"/>
+          <w:sz w:val="28"/>
+          <w:szCs w:val="28"/>
+          <w:rtl w:val="0"/>
+        </w:rPr>
+        <w:t xml:space="preserve">Завдання для попередньої підготовки</w:t>
+      </w:r>
+      <w:r>
+        <w:rPr>
+          <w:rFonts w:ascii="Times New Roman" w:cs="Times New Roman" w:eastAsia="Times New Roman" w:hAnsi="Times New Roman"/>
+          <w:sz w:val="28"/>
+          <w:szCs w:val="28"/>
+          <w:rtl w:val="0"/>
+        </w:rPr>
+        <w:t xml:space="preserve">: (</w:t>
+      </w:r>
+      <w:r>
+        <w:rPr>
+          <w:rFonts w:ascii="Times New Roman" w:cs="Times New Roman" w:eastAsia="Times New Roman" w:hAnsi="Times New Roman"/>
+          <w:color w:val="ff0000"/>
+          <w:sz w:val="28"/>
+          <w:szCs w:val="28"/>
+          <w:rtl w:val="0"/>
+        </w:rPr>
+        <w:t xml:space="preserve">Koshkin</w:t>
+      </w:r>
+      <w:r>
+        <w:rPr>
+          <w:rFonts w:ascii="Times New Roman" w:cs="Times New Roman" w:eastAsia="Times New Roman" w:hAnsi="Times New Roman"/>
+          <w:sz w:val="28"/>
+          <w:szCs w:val="28"/>
+          <w:rtl w:val="0"/>
+        </w:rPr>
+        <w:t xml:space="preserve">)</w:t>
+      </w:r>
+    </w:p>
+    <w:p>
+      <w:pPr>
+        <w:spacing w:line="276" w:lineRule="auto"/>
+        <w:ind w:firstLine="720"/>
+        <w:jc w:val="both"/>
+        <w:rPr>
+          <w:rFonts w:ascii="Times New Roman" w:cs="Times New Roman" w:eastAsia="Times New Roman" w:hAnsi="Times New Roman"/>
+          <w:sz w:val="28"/>
+          <w:szCs w:val="28"/>
+        </w:rPr>
+      </w:pPr>
+      <w:r>
+        <w:rPr>
+          <w:rFonts w:ascii="Times New Roman" w:cs="Times New Roman" w:eastAsia="Times New Roman" w:hAnsi="Times New Roman"/>
+          <w:sz w:val="28"/>
+          <w:szCs w:val="28"/>
+          <w:rtl w:val="0"/>
+        </w:rPr>
+        <w:t xml:space="preserve">4.1 A shell script is a file of executable commands that has been stored in a text file. </w:t>
+      </w:r>
+    </w:p>
+    <w:p>
+      <w:pPr>
+        <w:spacing w:line="276" w:lineRule="auto"/>
+        <w:ind w:firstLine="720"/>
+        <w:jc w:val="both"/>
+        <w:rPr>
+          <w:rFonts w:ascii="Times New Roman" w:cs="Times New Roman" w:eastAsia="Times New Roman" w:hAnsi="Times New Roman"/>
+          <w:sz w:val="28"/>
+          <w:szCs w:val="28"/>
+        </w:rPr>
+      </w:pPr>
+      <w:r>
+        <w:rPr>
+          <w:rFonts w:ascii="Times New Roman" w:cs="Times New Roman" w:eastAsia="Times New Roman" w:hAnsi="Times New Roman"/>
+          <w:sz w:val="28"/>
+          <w:szCs w:val="28"/>
+          <w:rtl w:val="0"/>
+        </w:rPr>
+        <w:t xml:space="preserve">4.2 First you need to create a file with the extension .sh. The script itself can be edited using the nano editor. Then in the middle of the file we create the shebang #!/bin/bash so that the interpreter understands what it should use to execute the code. After that, a certain set of commands to be executed is written. The file is saved and permission to execute it is granted using the command </w:t>
+      </w:r>
+      <w:r>
+        <w:rPr>
+          <w:rFonts w:ascii="Times New Roman" w:cs="Times New Roman" w:eastAsia="Times New Roman" w:hAnsi="Times New Roman"/>
+          <w:i w:val="1"/>
+          <w:sz w:val="28"/>
+          <w:szCs w:val="28"/>
+          <w:rtl w:val="0"/>
+        </w:rPr>
+        <w:t xml:space="preserve">chmod +x </w:t>
+      </w:r>
+      <w:r>
+        <w:rPr>
+          <w:rFonts w:ascii="Times New Roman" w:cs="Times New Roman" w:eastAsia="Times New Roman" w:hAnsi="Times New Roman"/>
+          <w:b w:val="1"/>
+          <w:i w:val="1"/>
+          <w:sz w:val="28"/>
+          <w:szCs w:val="28"/>
+          <w:rtl w:val="0"/>
+        </w:rPr>
+        <w:t xml:space="preserve">file_name</w:t>
+      </w:r>
+      <w:r>
+        <w:rPr>
+          <w:rFonts w:ascii="Times New Roman" w:cs="Times New Roman" w:eastAsia="Times New Roman" w:hAnsi="Times New Roman"/>
+          <w:i w:val="1"/>
+          <w:sz w:val="28"/>
+          <w:szCs w:val="28"/>
+          <w:rtl w:val="0"/>
+        </w:rPr>
+        <w:t xml:space="preserve">.sh </w:t>
+      </w:r>
+      <w:r>
+        <w:rPr>
+          <w:rFonts w:ascii="Times New Roman" w:cs="Times New Roman" w:eastAsia="Times New Roman" w:hAnsi="Times New Roman"/>
+          <w:sz w:val="28"/>
+          <w:szCs w:val="28"/>
+          <w:rtl w:val="0"/>
+        </w:rPr>
+        <w:t xml:space="preserve">. After that, it is enough to enter the command </w:t>
+      </w:r>
+      <w:r>
+        <w:rPr>
+          <w:rFonts w:ascii="Times New Roman" w:cs="Times New Roman" w:eastAsia="Times New Roman" w:hAnsi="Times New Roman"/>
+          <w:i w:val="1"/>
+          <w:sz w:val="28"/>
+          <w:szCs w:val="28"/>
+          <w:rtl w:val="0"/>
+        </w:rPr>
+        <w:t xml:space="preserve">./</w:t>
+      </w:r>
+      <w:r>
+        <w:rPr>
+          <w:rFonts w:ascii="Times New Roman" w:cs="Times New Roman" w:eastAsia="Times New Roman" w:hAnsi="Times New Roman"/>
+          <w:b w:val="1"/>
+          <w:i w:val="1"/>
+          <w:sz w:val="28"/>
+          <w:szCs w:val="28"/>
+          <w:rtl w:val="0"/>
+        </w:rPr>
+        <w:t xml:space="preserve">file_name</w:t>
+      </w:r>
+      <w:r>
+        <w:rPr>
+          <w:rFonts w:ascii="Times New Roman" w:cs="Times New Roman" w:eastAsia="Times New Roman" w:hAnsi="Times New Roman"/>
+          <w:i w:val="1"/>
+          <w:sz w:val="28"/>
+          <w:szCs w:val="28"/>
+          <w:rtl w:val="0"/>
+        </w:rPr>
+        <w:t xml:space="preserve">.sh</w:t>
+      </w:r>
+      <w:r>
+        <w:rPr>
+          <w:rFonts w:ascii="Times New Roman" w:cs="Times New Roman" w:eastAsia="Times New Roman" w:hAnsi="Times New Roman"/>
+          <w:sz w:val="28"/>
+          <w:szCs w:val="28"/>
+          <w:rtl w:val="0"/>
+        </w:rPr>
+        <w:t xml:space="preserve"> to run this script.</w:t>
+      </w:r>
+    </w:p>
+    <w:p>
+      <w:pPr>
+        <w:spacing w:line="276" w:lineRule="auto"/>
+        <w:ind w:firstLine="720"/>
+        <w:jc w:val="both"/>
+        <w:rPr>
+          <w:rFonts w:ascii="Times New Roman" w:cs="Times New Roman" w:eastAsia="Times New Roman" w:hAnsi="Times New Roman"/>
+          <w:sz w:val="28"/>
+          <w:szCs w:val="28"/>
+        </w:rPr>
+      </w:pPr>
+      <w:r>
+        <w:rPr>
+          <w:rFonts w:ascii="Times New Roman" w:cs="Times New Roman" w:eastAsia="Times New Roman" w:hAnsi="Times New Roman"/>
+          <w:sz w:val="28"/>
+          <w:szCs w:val="28"/>
+          <w:rtl w:val="0"/>
+        </w:rPr>
+        <w:t xml:space="preserve">4.3 I know such motherboard components: central processing unit (CPU), random-access memory (RAM), hard drives, optical drives etc.</w:t>
+      </w:r>
+    </w:p>
+    <w:p>
+      <w:pPr>
+        <w:spacing w:line="276" w:lineRule="auto"/>
+        <w:ind w:firstLine="720"/>
+        <w:jc w:val="both"/>
+        <w:rPr>
+          <w:rFonts w:ascii="Times New Roman" w:cs="Times New Roman" w:eastAsia="Times New Roman" w:hAnsi="Times New Roman"/>
+          <w:sz w:val="28"/>
+          <w:szCs w:val="28"/>
+        </w:rPr>
+      </w:pPr>
+      <w:r>
+        <w:rPr>
+          <w:rFonts w:ascii="Times New Roman" w:cs="Times New Roman" w:eastAsia="Times New Roman" w:hAnsi="Times New Roman"/>
+          <w:sz w:val="28"/>
+          <w:szCs w:val="28"/>
+          <w:rtl w:val="0"/>
+        </w:rPr>
+        <w:t xml:space="preserve">4.4 The terms MBR and GPT are used to label and manage partitions on storage devices such as hard disk drives and solid state drives.</w:t>
+      </w:r>
+    </w:p>
+    <w:p>
+      <w:pPr>
+        <w:spacing w:line="276" w:lineRule="auto"/>
+        <w:ind w:firstLine="720"/>
+        <w:jc w:val="both"/>
+        <w:rPr>
+          <w:rFonts w:ascii="Times New Roman" w:cs="Times New Roman" w:eastAsia="Times New Roman" w:hAnsi="Times New Roman"/>
+          <w:sz w:val="28"/>
+          <w:szCs w:val="28"/>
+        </w:rPr>
+      </w:pPr>
+      <w:r>
+        <w:rPr>
+          <w:rFonts w:ascii="Times New Roman" w:cs="Times New Roman" w:eastAsia="Times New Roman" w:hAnsi="Times New Roman"/>
+          <w:sz w:val="28"/>
+          <w:szCs w:val="28"/>
+          <w:rtl w:val="0"/>
+        </w:rPr>
+        <w:t xml:space="preserve">4.5 A mount operation in computer systems is a process that allows the operating system to access a file system located on an external or internal medium, such as a hard disk, flash drive, or CD/DVD.</w:t>
+      </w:r>
+    </w:p>
+    <w:p>
+      <w:pPr>
+        <w:spacing w:line="276" w:lineRule="auto"/>
+        <w:ind w:firstLine="720"/>
+        <w:jc w:val="both"/>
+        <w:rPr>
+          <w:rFonts w:ascii="Times New Roman" w:cs="Times New Roman" w:eastAsia="Times New Roman" w:hAnsi="Times New Roman"/>
+          <w:sz w:val="28"/>
+          <w:szCs w:val="28"/>
+        </w:rPr>
+      </w:pPr>
+      <w:r>
+        <w:rPr>
+          <w:rtl w:val="0"/>
+        </w:rPr>
+      </w:r>
+    </w:p>
+    <w:p>
+      <w:pPr>
+        <w:spacing w:line="276" w:lineRule="auto"/>
+        <w:jc w:val="both"/>
+        <w:rPr>
+          <w:rFonts w:ascii="Times New Roman" w:cs="Times New Roman" w:eastAsia="Times New Roman" w:hAnsi="Times New Roman"/>
+          <w:sz w:val="28"/>
+          <w:szCs w:val="28"/>
+        </w:rPr>
+      </w:pPr>
+      <w:r>
+        <w:rPr>
+          <w:rtl w:val="0"/>
+        </w:rPr>
+      </w:r>
+    </w:p>
+    <w:p>
+      <w:pPr>
+        <w:spacing w:line="276" w:lineRule="auto"/>
+        <w:jc w:val="both"/>
+        <w:rPr>
+          <w:rFonts w:ascii="Times New Roman" w:cs="Times New Roman" w:eastAsia="Times New Roman" w:hAnsi="Times New Roman"/>
+          <w:sz w:val="28"/>
+          <w:szCs w:val="28"/>
+        </w:rPr>
+      </w:pPr>
+      <w:r>
+        <w:rPr>
+          <w:rFonts w:ascii="Times New Roman" w:cs="Times New Roman" w:eastAsia="Times New Roman" w:hAnsi="Times New Roman"/>
+          <w:sz w:val="28"/>
+          <w:szCs w:val="28"/>
+          <w:rtl w:val="0"/>
+        </w:rPr>
+        <w:t xml:space="preserve">Контрольні запитання (</w:t>
+      </w:r>
+      <w:r>
+        <w:rPr>
+          <w:rFonts w:ascii="Times New Roman" w:cs="Times New Roman" w:eastAsia="Times New Roman" w:hAnsi="Times New Roman"/>
+          <w:color w:val="ff0000"/>
+          <w:sz w:val="28"/>
+          <w:szCs w:val="28"/>
+          <w:rtl w:val="0"/>
+        </w:rPr>
+        <w:t xml:space="preserve">Kochubei</w:t>
+      </w:r>
+      <w:r>
+        <w:rPr>
+          <w:rFonts w:ascii="Times New Roman" w:cs="Times New Roman" w:eastAsia="Times New Roman" w:hAnsi="Times New Roman"/>
+          <w:sz w:val="28"/>
+          <w:szCs w:val="28"/>
+          <w:rtl w:val="0"/>
+        </w:rPr>
+        <w:t xml:space="preserve">)</w:t>
       </w:r>
     </w:p>
     <w:p>
@@ -730,18 +1208,18 @@
           <w:numId w:val="1"/>
         </w:numPr>
         <w:spacing w:line="240" w:lineRule="auto"/>
-        <w:ind w:left="708.6614173228347" w:hanging="285"/>
-        <w:jc w:val="both"/>
-        <w:rPr>
-          <w:rFonts w:ascii="Times New Roman" w:cs="Times New Roman" w:eastAsia="Times New Roman" w:hAnsi="Times New Roman"/>
-        </w:rPr>
-      </w:pPr>
-      <w:r>
-        <w:rPr>
-          <w:rFonts w:ascii="Times New Roman" w:cs="Times New Roman" w:eastAsia="Times New Roman" w:hAnsi="Times New Roman"/>
-          <w:rtl w:val="0"/>
-        </w:rPr>
-        <w:t xml:space="preserve">Отримання практичних навиків роботи з командною оболонкою Bash.</w:t>
+        <w:ind w:left="709" w:hanging="349"/>
+        <w:jc w:val="both"/>
+        <w:rPr>
+          <w:rFonts w:ascii="Times New Roman" w:cs="Times New Roman" w:eastAsia="Times New Roman" w:hAnsi="Times New Roman"/>
+        </w:rPr>
+      </w:pPr>
+      <w:r>
+        <w:rPr>
+          <w:rFonts w:ascii="Times New Roman" w:cs="Times New Roman" w:eastAsia="Times New Roman" w:hAnsi="Times New Roman"/>
+          <w:rtl w:val="0"/>
+        </w:rPr>
+        <w:t xml:space="preserve">В чому відмінність між командами arch та lscpu?</w:t>
       </w:r>
     </w:p>
     <w:p>
@@ -751,159 +1229,545 @@
           <w:numId w:val="1"/>
         </w:numPr>
         <w:spacing w:line="240" w:lineRule="auto"/>
-        <w:ind w:left="708.6614173228347" w:hanging="285"/>
-        <w:jc w:val="both"/>
-        <w:rPr>
-          <w:rFonts w:ascii="Times New Roman" w:cs="Times New Roman" w:eastAsia="Times New Roman" w:hAnsi="Times New Roman"/>
-        </w:rPr>
-      </w:pPr>
-      <w:r>
-        <w:rPr>
-          <w:rFonts w:ascii="Times New Roman" w:cs="Times New Roman" w:eastAsia="Times New Roman" w:hAnsi="Times New Roman"/>
-          <w:rtl w:val="0"/>
-        </w:rPr>
-        <w:t xml:space="preserve">Знайомство знайомство з базовими діями при роботі зі скриптовими сценаріями.</w:t>
-      </w:r>
-    </w:p>
-    <w:p>
-      <w:pPr>
+        <w:ind w:left="709" w:hanging="349"/>
+        <w:jc w:val="both"/>
+        <w:rPr>
+          <w:rFonts w:ascii="Times New Roman" w:cs="Times New Roman" w:eastAsia="Times New Roman" w:hAnsi="Times New Roman"/>
+        </w:rPr>
+      </w:pPr>
+      <w:r>
+        <w:rPr>
+          <w:rFonts w:ascii="Times New Roman" w:cs="Times New Roman" w:eastAsia="Times New Roman" w:hAnsi="Times New Roman"/>
+          <w:rtl w:val="0"/>
+        </w:rPr>
+        <w:t xml:space="preserve">Якою командою можна отримати інформацію про стан використання RAM поточною системою?</w:t>
+      </w:r>
+    </w:p>
+    <w:p>
+      <w:pPr>
+        <w:numPr>
+          <w:ilvl w:val="0"/>
+          <w:numId w:val="1"/>
+        </w:numPr>
         <w:spacing w:line="240" w:lineRule="auto"/>
-        <w:jc w:val="both"/>
-        <w:rPr>
-          <w:rFonts w:ascii="Times New Roman" w:cs="Times New Roman" w:eastAsia="Times New Roman" w:hAnsi="Times New Roman"/>
-          <w:sz w:val="16"/>
-          <w:szCs w:val="16"/>
-        </w:rPr>
-      </w:pPr>
-      <w:r>
-        <w:rPr>
-          <w:rtl w:val="0"/>
-        </w:rPr>
-      </w:r>
-    </w:p>
-    <w:p>
-      <w:pPr>
+        <w:ind w:left="709" w:hanging="349"/>
+        <w:jc w:val="both"/>
+        <w:rPr>
+          <w:rFonts w:ascii="Times New Roman" w:cs="Times New Roman" w:eastAsia="Times New Roman" w:hAnsi="Times New Roman"/>
+        </w:rPr>
+      </w:pPr>
+      <w:r>
+        <w:rPr>
+          <w:rFonts w:ascii="Times New Roman" w:cs="Times New Roman" w:eastAsia="Times New Roman" w:hAnsi="Times New Roman"/>
+          <w:rtl w:val="0"/>
+        </w:rPr>
+        <w:t xml:space="preserve">*Яким чином у скриптах можна опрацьовувати змінні та створювати розгалужені та циклічні сценарії?</w:t>
+      </w:r>
+    </w:p>
+    <w:p>
+      <w:pPr>
+        <w:numPr>
+          <w:ilvl w:val="0"/>
+          <w:numId w:val="1"/>
+        </w:numPr>
         <w:spacing w:line="240" w:lineRule="auto"/>
-        <w:jc w:val="both"/>
+        <w:ind w:left="709" w:hanging="349"/>
+        <w:jc w:val="both"/>
+        <w:rPr>
+          <w:rFonts w:ascii="Times New Roman" w:cs="Times New Roman" w:eastAsia="Times New Roman" w:hAnsi="Times New Roman"/>
+        </w:rPr>
+      </w:pPr>
+      <w:r>
+        <w:rPr>
+          <w:rFonts w:ascii="Times New Roman" w:cs="Times New Roman" w:eastAsia="Times New Roman" w:hAnsi="Times New Roman"/>
+          <w:rtl w:val="0"/>
+        </w:rPr>
+        <w:t xml:space="preserve">*Які команди для перегляду стану підключення периферійних пристроїв можна використати в терміналі? </w:t>
+      </w:r>
+    </w:p>
+    <w:p>
+      <w:pPr>
+        <w:numPr>
+          <w:ilvl w:val="0"/>
+          <w:numId w:val="1"/>
+        </w:numPr>
+        <w:spacing w:line="240" w:lineRule="auto"/>
+        <w:ind w:left="709" w:hanging="349"/>
+        <w:jc w:val="both"/>
+        <w:rPr>
+          <w:rFonts w:ascii="Times New Roman" w:cs="Times New Roman" w:eastAsia="Times New Roman" w:hAnsi="Times New Roman"/>
+        </w:rPr>
+      </w:pPr>
+      <w:r>
+        <w:rPr>
+          <w:rFonts w:ascii="Times New Roman" w:cs="Times New Roman" w:eastAsia="Times New Roman" w:hAnsi="Times New Roman"/>
+          <w:rtl w:val="0"/>
+        </w:rPr>
+        <w:t xml:space="preserve">**Які можливості застунку gparted? </w:t>
+      </w:r>
+    </w:p>
+    <w:p>
+      <w:pPr>
+        <w:spacing w:line="276" w:lineRule="auto"/>
+        <w:jc w:val="both"/>
+        <w:rPr>
+          <w:rFonts w:ascii="Times New Roman" w:cs="Times New Roman" w:eastAsia="Times New Roman" w:hAnsi="Times New Roman"/>
+          <w:sz w:val="28"/>
+          <w:szCs w:val="28"/>
+        </w:rPr>
+      </w:pPr>
+      <w:r>
+        <w:rPr>
+          <w:rtl w:val="0"/>
+        </w:rPr>
+      </w:r>
+    </w:p>
+    <w:p>
+      <w:pPr>
+        <w:numPr>
+          <w:ilvl w:val="0"/>
+          <w:numId w:val="2"/>
+        </w:numPr>
+        <w:spacing w:line="276" w:lineRule="auto"/>
+        <w:ind w:left="720" w:hanging="360"/>
+        <w:jc w:val="both"/>
+        <w:rPr>
+          <w:rFonts w:ascii="Times New Roman" w:cs="Times New Roman" w:eastAsia="Times New Roman" w:hAnsi="Times New Roman"/>
+          <w:sz w:val="28"/>
+          <w:szCs w:val="28"/>
+        </w:rPr>
+      </w:pPr>
+      <w:r>
+        <w:rPr>
+          <w:rFonts w:ascii="Times New Roman" w:cs="Times New Roman" w:eastAsia="Times New Roman" w:hAnsi="Times New Roman"/>
+          <w:sz w:val="28"/>
+          <w:szCs w:val="28"/>
+          <w:rtl w:val="0"/>
+        </w:rPr>
+        <w:t xml:space="preserve">The arch command only displays the CPU architecture, while lscpu provides detailed information about the CPU.</w:t>
+      </w:r>
+    </w:p>
+    <w:p>
+      <w:pPr>
+        <w:numPr>
+          <w:ilvl w:val="0"/>
+          <w:numId w:val="2"/>
+        </w:numPr>
+        <w:spacing w:line="276" w:lineRule="auto"/>
+        <w:ind w:left="720" w:hanging="360"/>
+        <w:jc w:val="both"/>
+        <w:rPr>
+          <w:rFonts w:ascii="Times New Roman" w:cs="Times New Roman" w:eastAsia="Times New Roman" w:hAnsi="Times New Roman"/>
+          <w:sz w:val="28"/>
+          <w:szCs w:val="28"/>
+        </w:rPr>
+      </w:pPr>
+      <w:r>
+        <w:rPr>
+          <w:rFonts w:ascii="Times New Roman" w:cs="Times New Roman" w:eastAsia="Times New Roman" w:hAnsi="Times New Roman"/>
+          <w:sz w:val="28"/>
+          <w:szCs w:val="28"/>
+          <w:rtl w:val="0"/>
+        </w:rPr>
+        <w:t xml:space="preserve">The free command allows you to get information about the state of RAM usage.</w:t>
+      </w:r>
+    </w:p>
+    <w:p>
+      <w:pPr>
+        <w:numPr>
+          <w:ilvl w:val="0"/>
+          <w:numId w:val="2"/>
+        </w:numPr>
+        <w:spacing w:after="240" w:line="276" w:lineRule="auto"/>
+        <w:ind w:left="720" w:hanging="360"/>
+        <w:jc w:val="both"/>
+        <w:rPr>
+          <w:rFonts w:ascii="Times New Roman" w:cs="Times New Roman" w:eastAsia="Times New Roman" w:hAnsi="Times New Roman"/>
+          <w:sz w:val="28"/>
+          <w:szCs w:val="28"/>
+        </w:rPr>
+      </w:pPr>
+      <w:r>
+        <w:rPr>
+          <w:rFonts w:ascii="Times New Roman" w:cs="Times New Roman" w:eastAsia="Times New Roman" w:hAnsi="Times New Roman"/>
+          <w:sz w:val="28"/>
+          <w:szCs w:val="28"/>
+          <w:rtl w:val="0"/>
+        </w:rPr>
+        <w:t xml:space="preserve">A basic if statement looks like this:</w:t>
+      </w:r>
+    </w:p>
+    <w:p>
+      <w:pPr>
+        <w:spacing w:after="240" w:before="240" w:line="276" w:lineRule="auto"/>
+        <w:ind w:left="720" w:firstLine="0"/>
+        <w:jc w:val="both"/>
+        <w:rPr>
+          <w:rFonts w:ascii="Times New Roman" w:cs="Times New Roman" w:eastAsia="Times New Roman" w:hAnsi="Times New Roman"/>
+          <w:sz w:val="28"/>
+          <w:szCs w:val="28"/>
+        </w:rPr>
+      </w:pPr>
+      <w:r>
+        <w:rPr>
+          <w:rFonts w:ascii="Times New Roman" w:cs="Times New Roman" w:eastAsia="Times New Roman" w:hAnsi="Times New Roman"/>
+          <w:sz w:val="28"/>
+          <w:szCs w:val="28"/>
+        </w:rPr>
+        <w:drawing>
+          <wp:inline distB="114300" distT="114300" distL="114300" distR="114300">
+            <wp:extent cx="3852863" cy="604217"/>
+            <wp:effectExtent b="0" l="0" r="0" t="0"/>
+            <wp:docPr id="3" name="image1.png"/>
+            <a:graphic>
+              <a:graphicData uri="http://schemas.openxmlformats.org/drawingml/2006/picture">
+                <pic:pic>
+                  <pic:nvPicPr>
+                    <pic:cNvPr id="0" name="image1.png"/>
+                    <pic:cNvPicPr preferRelativeResize="0"/>
+                  </pic:nvPicPr>
+                  <pic:blipFill>
+                    <a:blip r:embed="rId6"/>
+                    <a:srcRect b="0" l="0" r="0" t="0"/>
+                    <a:stretch>
+                      <a:fillRect/>
+                    </a:stretch>
+                  </pic:blipFill>
+                  <pic:spPr>
+                    <a:xfrm>
+                      <a:off x="0" y="0"/>
+                      <a:ext cx="3852863" cy="604217"/>
+                    </a:xfrm>
+                    <a:prstGeom prst="rect"/>
+                    <a:ln/>
+                  </pic:spPr>
+                </pic:pic>
+              </a:graphicData>
+            </a:graphic>
+          </wp:inline>
+        </w:drawing>
+      </w:r>
+      <w:r>
+        <w:rPr>
+          <w:rtl w:val="0"/>
+        </w:rPr>
+      </w:r>
+    </w:p>
+    <w:p>
+      <w:pPr>
+        <w:spacing w:after="240" w:before="240" w:line="276" w:lineRule="auto"/>
+        <w:ind w:left="720" w:firstLine="0"/>
+        <w:jc w:val="both"/>
+        <w:rPr>
+          <w:rFonts w:ascii="Times New Roman" w:cs="Times New Roman" w:eastAsia="Times New Roman" w:hAnsi="Times New Roman"/>
+          <w:sz w:val="28"/>
+          <w:szCs w:val="28"/>
+        </w:rPr>
+      </w:pPr>
+      <w:r>
+        <w:rPr>
+          <w:rFonts w:ascii="Times New Roman" w:cs="Times New Roman" w:eastAsia="Times New Roman" w:hAnsi="Times New Roman"/>
+          <w:sz w:val="28"/>
+          <w:szCs w:val="28"/>
+          <w:rtl w:val="0"/>
+        </w:rPr>
+        <w:t xml:space="preserve">To create variable we need to enter </w:t>
+      </w:r>
+      <w:r>
         <w:rPr>
           <w:rFonts w:ascii="Times New Roman" w:cs="Times New Roman" w:eastAsia="Times New Roman" w:hAnsi="Times New Roman"/>
           <w:b w:val="1"/>
-          <w:sz w:val="24"/>
-          <w:szCs w:val="24"/>
+          <w:sz w:val="28"/>
+          <w:szCs w:val="28"/>
+          <w:rtl w:val="0"/>
+        </w:rPr>
+        <w:t xml:space="preserve">NAMEOFVARIABLE=”value”</w:t>
+      </w:r>
+      <w:r>
+        <w:rPr>
+          <w:rFonts w:ascii="Times New Roman" w:cs="Times New Roman" w:eastAsia="Times New Roman" w:hAnsi="Times New Roman"/>
+          <w:sz w:val="28"/>
+          <w:szCs w:val="28"/>
+          <w:rtl w:val="0"/>
+        </w:rPr>
+        <w:t xml:space="preserve">.</w:t>
+      </w:r>
+    </w:p>
+    <w:p>
+      <w:pPr>
+        <w:spacing w:after="240" w:before="240" w:line="276" w:lineRule="auto"/>
+        <w:ind w:left="720" w:firstLine="0"/>
+        <w:jc w:val="both"/>
+        <w:rPr>
+          <w:rFonts w:ascii="Times New Roman" w:cs="Times New Roman" w:eastAsia="Times New Roman" w:hAnsi="Times New Roman"/>
+          <w:sz w:val="28"/>
+          <w:szCs w:val="28"/>
+        </w:rPr>
+      </w:pPr>
+      <w:r>
+        <w:rPr>
+          <w:rFonts w:ascii="Times New Roman" w:cs="Times New Roman" w:eastAsia="Times New Roman" w:hAnsi="Times New Roman"/>
+          <w:sz w:val="28"/>
+          <w:szCs w:val="28"/>
+          <w:rtl w:val="0"/>
+        </w:rPr>
+        <w:t xml:space="preserve">There is a two cycles in bash:</w:t>
+      </w:r>
+    </w:p>
+    <w:p>
+      <w:pPr>
+        <w:spacing w:after="240" w:before="240" w:line="276" w:lineRule="auto"/>
+        <w:ind w:left="720" w:firstLine="0"/>
+        <w:jc w:val="both"/>
+        <w:rPr>
+          <w:rFonts w:ascii="Times New Roman" w:cs="Times New Roman" w:eastAsia="Times New Roman" w:hAnsi="Times New Roman"/>
+          <w:sz w:val="28"/>
+          <w:szCs w:val="28"/>
+        </w:rPr>
+      </w:pPr>
+      <w:r>
+        <w:rPr>
+          <w:rFonts w:ascii="Times New Roman" w:cs="Times New Roman" w:eastAsia="Times New Roman" w:hAnsi="Times New Roman"/>
+          <w:sz w:val="28"/>
+          <w:szCs w:val="28"/>
+          <w:rtl w:val="0"/>
+        </w:rPr>
+        <w:t xml:space="preserve">Cycle “for” and its structure:</w:t>
+      </w:r>
+    </w:p>
+    <w:p>
+      <w:pPr>
+        <w:spacing w:after="240" w:before="240" w:line="276" w:lineRule="auto"/>
+        <w:ind w:left="720" w:firstLine="0"/>
+        <w:jc w:val="both"/>
+        <w:rPr>
+          <w:rFonts w:ascii="Times New Roman" w:cs="Times New Roman" w:eastAsia="Times New Roman" w:hAnsi="Times New Roman"/>
+          <w:sz w:val="28"/>
+          <w:szCs w:val="28"/>
+        </w:rPr>
+      </w:pPr>
+      <w:r>
+        <w:rPr>
+          <w:rFonts w:ascii="Times New Roman" w:cs="Times New Roman" w:eastAsia="Times New Roman" w:hAnsi="Times New Roman"/>
+          <w:sz w:val="28"/>
+          <w:szCs w:val="28"/>
+        </w:rPr>
+        <w:drawing>
+          <wp:inline distB="114300" distT="114300" distL="114300" distR="114300">
+            <wp:extent cx="3371850" cy="1495425"/>
+            <wp:effectExtent b="0" l="0" r="0" t="0"/>
+            <wp:docPr id="2" name="image2.png"/>
+            <a:graphic>
+              <a:graphicData uri="http://schemas.openxmlformats.org/drawingml/2006/picture">
+                <pic:pic>
+                  <pic:nvPicPr>
+                    <pic:cNvPr id="0" name="image2.png"/>
+                    <pic:cNvPicPr preferRelativeResize="0"/>
+                  </pic:nvPicPr>
+                  <pic:blipFill>
+                    <a:blip r:embed="rId7"/>
+                    <a:srcRect b="0" l="0" r="0" t="0"/>
+                    <a:stretch>
+                      <a:fillRect/>
+                    </a:stretch>
+                  </pic:blipFill>
+                  <pic:spPr>
+                    <a:xfrm>
+                      <a:off x="0" y="0"/>
+                      <a:ext cx="3371850" cy="1495425"/>
+                    </a:xfrm>
+                    <a:prstGeom prst="rect"/>
+                    <a:ln/>
+                  </pic:spPr>
+                </pic:pic>
+              </a:graphicData>
+            </a:graphic>
+          </wp:inline>
+        </w:drawing>
+      </w:r>
+      <w:r>
+        <w:rPr>
+          <w:rtl w:val="0"/>
+        </w:rPr>
+      </w:r>
+    </w:p>
+    <w:p>
+      <w:pPr>
+        <w:spacing w:after="240" w:before="240" w:line="276" w:lineRule="auto"/>
+        <w:ind w:left="720" w:firstLine="0"/>
+        <w:jc w:val="both"/>
+        <w:rPr>
+          <w:rFonts w:ascii="Times New Roman" w:cs="Times New Roman" w:eastAsia="Times New Roman" w:hAnsi="Times New Roman"/>
+          <w:sz w:val="28"/>
+          <w:szCs w:val="28"/>
+        </w:rPr>
+      </w:pPr>
+      <w:r>
+        <w:rPr>
+          <w:rFonts w:ascii="Times New Roman" w:cs="Times New Roman" w:eastAsia="Times New Roman" w:hAnsi="Times New Roman"/>
+          <w:sz w:val="28"/>
+          <w:szCs w:val="28"/>
+          <w:rtl w:val="0"/>
+        </w:rPr>
+        <w:t xml:space="preserve">and cycle “while” and its structure:</w:t>
+      </w:r>
+    </w:p>
+    <w:p>
+      <w:pPr>
+        <w:spacing w:after="240" w:before="240" w:line="276" w:lineRule="auto"/>
+        <w:ind w:left="720" w:firstLine="0"/>
+        <w:jc w:val="both"/>
+        <w:rPr>
+          <w:rFonts w:ascii="Times New Roman" w:cs="Times New Roman" w:eastAsia="Times New Roman" w:hAnsi="Times New Roman"/>
+          <w:sz w:val="28"/>
+          <w:szCs w:val="28"/>
+        </w:rPr>
+      </w:pPr>
+      <w:r>
+        <w:rPr>
+          <w:rFonts w:ascii="Times New Roman" w:cs="Times New Roman" w:eastAsia="Times New Roman" w:hAnsi="Times New Roman"/>
+          <w:sz w:val="28"/>
+          <w:szCs w:val="28"/>
+        </w:rPr>
+        <w:drawing>
+          <wp:inline distB="114300" distT="114300" distL="114300" distR="114300">
+            <wp:extent cx="2762250" cy="1895475"/>
+            <wp:effectExtent b="0" l="0" r="0" t="0"/>
+            <wp:docPr id="1" name="image3.png"/>
+            <a:graphic>
+              <a:graphicData uri="http://schemas.openxmlformats.org/drawingml/2006/picture">
+                <pic:pic>
+                  <pic:nvPicPr>
+                    <pic:cNvPr id="0" name="image3.png"/>
+                    <pic:cNvPicPr preferRelativeResize="0"/>
+                  </pic:nvPicPr>
+                  <pic:blipFill>
+                    <a:blip r:embed="rId8"/>
+                    <a:srcRect b="0" l="0" r="0" t="0"/>
+                    <a:stretch>
+                      <a:fillRect/>
+                    </a:stretch>
+                  </pic:blipFill>
+                  <pic:spPr>
+                    <a:xfrm>
+                      <a:off x="0" y="0"/>
+                      <a:ext cx="2762250" cy="1895475"/>
+                    </a:xfrm>
+                    <a:prstGeom prst="rect"/>
+                    <a:ln/>
+                  </pic:spPr>
+                </pic:pic>
+              </a:graphicData>
+            </a:graphic>
+          </wp:inline>
+        </w:drawing>
+      </w:r>
+      <w:r>
+        <w:rPr>
+          <w:rtl w:val="0"/>
+        </w:rPr>
+      </w:r>
+    </w:p>
+    <w:p>
+      <w:pPr>
+        <w:numPr>
+          <w:ilvl w:val="0"/>
+          <w:numId w:val="2"/>
+        </w:numPr>
+        <w:spacing w:before="240" w:line="276" w:lineRule="auto"/>
+        <w:ind w:left="720" w:hanging="360"/>
+        <w:jc w:val="both"/>
+        <w:rPr>
+          <w:rFonts w:ascii="Times New Roman" w:cs="Times New Roman" w:eastAsia="Times New Roman" w:hAnsi="Times New Roman"/>
+          <w:sz w:val="28"/>
+          <w:szCs w:val="28"/>
         </w:rPr>
       </w:pPr>
       <w:r>
         <w:rPr>
           <w:rFonts w:ascii="Times New Roman" w:cs="Times New Roman" w:eastAsia="Times New Roman" w:hAnsi="Times New Roman"/>
           <w:b w:val="1"/>
-          <w:sz w:val="24"/>
-          <w:szCs w:val="24"/>
-          <w:rtl w:val="0"/>
-        </w:rPr>
-        <w:t xml:space="preserve">Матеріальне забезпечення занять:</w:t>
-      </w:r>
-    </w:p>
-    <w:p>
-      <w:pPr>
-        <w:spacing w:line="240" w:lineRule="auto"/>
-        <w:ind w:left="709" w:hanging="283"/>
-        <w:jc w:val="both"/>
-        <w:rPr>
-          <w:rFonts w:ascii="Times New Roman" w:cs="Times New Roman" w:eastAsia="Times New Roman" w:hAnsi="Times New Roman"/>
-        </w:rPr>
-      </w:pPr>
-      <w:r>
-        <w:rPr>
-          <w:rFonts w:ascii="Times New Roman" w:cs="Times New Roman" w:eastAsia="Times New Roman" w:hAnsi="Times New Roman"/>
-          <w:rtl w:val="0"/>
-        </w:rPr>
-        <w:t xml:space="preserve">1. ЕОМ типу IBM PC.</w:t>
-      </w:r>
-    </w:p>
-    <w:p>
-      <w:pPr>
-        <w:spacing w:line="240" w:lineRule="auto"/>
-        <w:ind w:left="709" w:hanging="283"/>
-        <w:jc w:val="both"/>
-        <w:rPr>
-          <w:rFonts w:ascii="Times New Roman" w:cs="Times New Roman" w:eastAsia="Times New Roman" w:hAnsi="Times New Roman"/>
-        </w:rPr>
-      </w:pPr>
-      <w:r>
-        <w:rPr>
-          <w:rFonts w:ascii="Times New Roman" w:cs="Times New Roman" w:eastAsia="Times New Roman" w:hAnsi="Times New Roman"/>
-          <w:rtl w:val="0"/>
-        </w:rPr>
-        <w:t xml:space="preserve">2. ОС сімейства Windows та віртуальна машина Virtual Box (Oracle).</w:t>
-      </w:r>
-    </w:p>
-    <w:p>
-      <w:pPr>
-        <w:spacing w:line="240" w:lineRule="auto"/>
-        <w:ind w:left="709" w:hanging="283"/>
-        <w:jc w:val="both"/>
-        <w:rPr>
-          <w:rFonts w:ascii="Times New Roman" w:cs="Times New Roman" w:eastAsia="Times New Roman" w:hAnsi="Times New Roman"/>
-        </w:rPr>
-      </w:pPr>
-      <w:r>
-        <w:rPr>
-          <w:rFonts w:ascii="Times New Roman" w:cs="Times New Roman" w:eastAsia="Times New Roman" w:hAnsi="Times New Roman"/>
-          <w:rtl w:val="0"/>
-        </w:rPr>
-        <w:t xml:space="preserve">3. ОС GNU/Linux (будь-який дистрибутив).</w:t>
-      </w:r>
-    </w:p>
-    <w:p>
-      <w:pPr>
-        <w:spacing w:line="240" w:lineRule="auto"/>
-        <w:ind w:left="709" w:hanging="283"/>
-        <w:jc w:val="both"/>
+          <w:sz w:val="28"/>
+          <w:szCs w:val="28"/>
+          <w:rtl w:val="0"/>
+        </w:rPr>
+        <w:t xml:space="preserve">lsusb</w:t>
+      </w:r>
+      <w:r>
+        <w:rPr>
+          <w:rFonts w:ascii="Times New Roman" w:cs="Times New Roman" w:eastAsia="Times New Roman" w:hAnsi="Times New Roman"/>
+          <w:sz w:val="28"/>
+          <w:szCs w:val="28"/>
+          <w:rtl w:val="0"/>
+        </w:rPr>
+        <w:t xml:space="preserve"> - output information about us and </w:t>
+      </w:r>
+      <w:r>
         <w:rPr>
           <w:rFonts w:ascii="Times New Roman" w:cs="Times New Roman" w:eastAsia="Times New Roman" w:hAnsi="Times New Roman"/>
           <w:b w:val="1"/>
-          <w:sz w:val="24"/>
-          <w:szCs w:val="24"/>
-        </w:rPr>
-      </w:pPr>
-      <w:r>
-        <w:rPr>
-          <w:rFonts w:ascii="Times New Roman" w:cs="Times New Roman" w:eastAsia="Times New Roman" w:hAnsi="Times New Roman"/>
-          <w:rtl w:val="0"/>
-        </w:rPr>
-        <w:t xml:space="preserve">4. Сайт мережевої академії Cisco netacad.com та його онлайн курси по Linux</w:t>
-      </w:r>
-      <w:r>
-        <w:rPr>
-          <w:rtl w:val="0"/>
-        </w:rPr>
-      </w:r>
-    </w:p>
-    <w:p>
-      <w:pPr>
-        <w:spacing w:line="276" w:lineRule="auto"/>
-        <w:jc w:val="both"/>
-        <w:rPr>
-          <w:rFonts w:ascii="Times New Roman" w:cs="Times New Roman" w:eastAsia="Times New Roman" w:hAnsi="Times New Roman"/>
-          <w:sz w:val="28"/>
-          <w:szCs w:val="28"/>
-        </w:rPr>
-      </w:pPr>
-      <w:r>
-        <w:rPr>
-          <w:rtl w:val="0"/>
-        </w:rPr>
-      </w:r>
-    </w:p>
-    <w:p>
-      <w:pPr>
-        <w:spacing w:line="276" w:lineRule="auto"/>
-        <w:jc w:val="both"/>
-        <w:rPr>
-          <w:rFonts w:ascii="Times New Roman" w:cs="Times New Roman" w:eastAsia="Times New Roman" w:hAnsi="Times New Roman"/>
-          <w:sz w:val="28"/>
-          <w:szCs w:val="28"/>
-        </w:rPr>
+          <w:sz w:val="28"/>
+          <w:szCs w:val="28"/>
+          <w:rtl w:val="0"/>
+        </w:rPr>
+        <w:t xml:space="preserve">lspci</w:t>
+      </w:r>
+      <w:r>
+        <w:rPr>
+          <w:rFonts w:ascii="Times New Roman" w:cs="Times New Roman" w:eastAsia="Times New Roman" w:hAnsi="Times New Roman"/>
+          <w:sz w:val="28"/>
+          <w:szCs w:val="28"/>
+          <w:rtl w:val="0"/>
+        </w:rPr>
+        <w:t xml:space="preserve"> - about PCI devices. </w:t>
+      </w:r>
+    </w:p>
+    <w:p>
+      <w:pPr>
+        <w:numPr>
+          <w:ilvl w:val="0"/>
+          <w:numId w:val="2"/>
+        </w:numPr>
+        <w:spacing w:after="240" w:line="276" w:lineRule="auto"/>
+        <w:ind w:left="720" w:hanging="360"/>
+        <w:jc w:val="both"/>
+        <w:rPr>
+          <w:rFonts w:ascii="Times New Roman" w:cs="Times New Roman" w:eastAsia="Times New Roman" w:hAnsi="Times New Roman"/>
+          <w:sz w:val="28"/>
+          <w:szCs w:val="28"/>
+        </w:rPr>
+      </w:pPr>
+      <w:r>
+        <w:rPr>
+          <w:rFonts w:ascii="Times New Roman" w:cs="Times New Roman" w:eastAsia="Times New Roman" w:hAnsi="Times New Roman"/>
+          <w:sz w:val="28"/>
+          <w:szCs w:val="28"/>
+          <w:rtl w:val="0"/>
+        </w:rPr>
+        <w:t xml:space="preserve">GParted is a graphical disk partition management tool that lets you create, resize, move, format, and delete partitions, as well as check and repair file systems.</w:t>
+      </w:r>
+    </w:p>
+    <w:p>
+      <w:pPr>
+        <w:spacing w:after="240" w:line="276" w:lineRule="auto"/>
+        <w:jc w:val="both"/>
+        <w:rPr>
+          <w:rFonts w:ascii="Times New Roman" w:cs="Times New Roman" w:eastAsia="Times New Roman" w:hAnsi="Times New Roman"/>
+          <w:sz w:val="28"/>
+          <w:szCs w:val="28"/>
+        </w:rPr>
+      </w:pPr>
+      <w:r>
+        <w:rPr>
+          <w:rtl w:val="0"/>
+        </w:rPr>
+      </w:r>
+    </w:p>
+    <w:p>
+      <w:pPr>
+        <w:spacing w:after="240" w:before="240" w:line="276" w:lineRule="auto"/>
+        <w:jc w:val="both"/>
+        <w:rPr/>
       </w:pPr>
       <w:r>
         <w:rPr>
@@ -913,16 +1777,16 @@
           <w:szCs w:val="28"/>
           <w:rtl w:val="0"/>
         </w:rPr>
-        <w:t xml:space="preserve">Завдання для попередньої підготовки</w:t>
-      </w:r>
-      <w:r>
-        <w:rPr>
-          <w:rFonts w:ascii="Times New Roman" w:cs="Times New Roman" w:eastAsia="Times New Roman" w:hAnsi="Times New Roman"/>
-          <w:sz w:val="28"/>
-          <w:szCs w:val="28"/>
-          <w:rtl w:val="0"/>
-        </w:rPr>
-        <w:t xml:space="preserve">: (</w:t>
+        <w:t xml:space="preserve">Висновок</w:t>
+      </w:r>
+      <w:r>
+        <w:rPr>
+          <w:rFonts w:ascii="Times New Roman" w:cs="Times New Roman" w:eastAsia="Times New Roman" w:hAnsi="Times New Roman"/>
+          <w:sz w:val="28"/>
+          <w:szCs w:val="28"/>
+          <w:rtl w:val="0"/>
+        </w:rPr>
+        <w:t xml:space="preserve"> (</w:t>
       </w:r>
       <w:r>
         <w:rPr>
@@ -932,224 +1796,17 @@
           <w:szCs w:val="28"/>
           <w:rtl w:val="0"/>
         </w:rPr>
-        <w:t xml:space="preserve">Koshkin</w:t>
-      </w:r>
-      <w:r>
-        <w:rPr>
-          <w:rFonts w:ascii="Times New Roman" w:cs="Times New Roman" w:eastAsia="Times New Roman" w:hAnsi="Times New Roman"/>
-          <w:sz w:val="28"/>
-          <w:szCs w:val="28"/>
-          <w:rtl w:val="0"/>
-        </w:rPr>
-        <w:t xml:space="preserve">)</w:t>
-      </w:r>
-    </w:p>
-    <w:p>
-      <w:pPr>
-        <w:spacing w:line="276" w:lineRule="auto"/>
-        <w:ind w:firstLine="720"/>
-        <w:jc w:val="both"/>
-        <w:rPr>
-          <w:rFonts w:ascii="Times New Roman" w:cs="Times New Roman" w:eastAsia="Times New Roman" w:hAnsi="Times New Roman"/>
-          <w:sz w:val="28"/>
-          <w:szCs w:val="28"/>
-        </w:rPr>
-      </w:pPr>
-      <w:r>
-        <w:rPr>
-          <w:rFonts w:ascii="Times New Roman" w:cs="Times New Roman" w:eastAsia="Times New Roman" w:hAnsi="Times New Roman"/>
-          <w:sz w:val="28"/>
-          <w:szCs w:val="28"/>
-          <w:rtl w:val="0"/>
-        </w:rPr>
-        <w:t xml:space="preserve">4.1 A shell script is a file of executable commands that has been stored in a text file. </w:t>
-      </w:r>
-    </w:p>
-    <w:p>
-      <w:pPr>
-        <w:spacing w:line="276" w:lineRule="auto"/>
-        <w:ind w:firstLine="720"/>
-        <w:jc w:val="both"/>
-        <w:rPr>
-          <w:rFonts w:ascii="Times New Roman" w:cs="Times New Roman" w:eastAsia="Times New Roman" w:hAnsi="Times New Roman"/>
-          <w:sz w:val="28"/>
-          <w:szCs w:val="28"/>
-        </w:rPr>
-      </w:pPr>
-      <w:r>
-        <w:rPr>
-          <w:rFonts w:ascii="Times New Roman" w:cs="Times New Roman" w:eastAsia="Times New Roman" w:hAnsi="Times New Roman"/>
-          <w:sz w:val="28"/>
-          <w:szCs w:val="28"/>
-          <w:rtl w:val="0"/>
-        </w:rPr>
-        <w:t xml:space="preserve">4.2 First you need to create a file with the extension .sh. The script itself can be edited using the nano editor. Then in the middle of the file we create the shebang #!/bin/bash so that the interpreter understands what it should use to execute the code. After that, a certain set of commands to be executed is written. The file is saved and permission to execute it is granted using the command </w:t>
-      </w:r>
-      <w:r>
-        <w:rPr>
-          <w:rFonts w:ascii="Times New Roman" w:cs="Times New Roman" w:eastAsia="Times New Roman" w:hAnsi="Times New Roman"/>
-          <w:i w:val="1"/>
-          <w:sz w:val="28"/>
-          <w:szCs w:val="28"/>
-          <w:rtl w:val="0"/>
-        </w:rPr>
-        <w:t xml:space="preserve">chmod +x </w:t>
-      </w:r>
-      <w:r>
-        <w:rPr>
-          <w:rFonts w:ascii="Times New Roman" w:cs="Times New Roman" w:eastAsia="Times New Roman" w:hAnsi="Times New Roman"/>
-          <w:b w:val="1"/>
-          <w:i w:val="1"/>
-          <w:sz w:val="28"/>
-          <w:szCs w:val="28"/>
-          <w:rtl w:val="0"/>
-        </w:rPr>
-        <w:t xml:space="preserve">file_name</w:t>
-      </w:r>
-      <w:r>
-        <w:rPr>
-          <w:rFonts w:ascii="Times New Roman" w:cs="Times New Roman" w:eastAsia="Times New Roman" w:hAnsi="Times New Roman"/>
-          <w:i w:val="1"/>
-          <w:sz w:val="28"/>
-          <w:szCs w:val="28"/>
-          <w:rtl w:val="0"/>
-        </w:rPr>
-        <w:t xml:space="preserve">.sh </w:t>
-      </w:r>
-      <w:r>
-        <w:rPr>
-          <w:rFonts w:ascii="Times New Roman" w:cs="Times New Roman" w:eastAsia="Times New Roman" w:hAnsi="Times New Roman"/>
-          <w:sz w:val="28"/>
-          <w:szCs w:val="28"/>
-          <w:rtl w:val="0"/>
-        </w:rPr>
-        <w:t xml:space="preserve">. After that, it is enough to enter the command </w:t>
-      </w:r>
-      <w:r>
-        <w:rPr>
-          <w:rFonts w:ascii="Times New Roman" w:cs="Times New Roman" w:eastAsia="Times New Roman" w:hAnsi="Times New Roman"/>
-          <w:i w:val="1"/>
-          <w:sz w:val="28"/>
-          <w:szCs w:val="28"/>
-          <w:rtl w:val="0"/>
-        </w:rPr>
-        <w:t xml:space="preserve">./</w:t>
-      </w:r>
-      <w:r>
-        <w:rPr>
-          <w:rFonts w:ascii="Times New Roman" w:cs="Times New Roman" w:eastAsia="Times New Roman" w:hAnsi="Times New Roman"/>
-          <w:b w:val="1"/>
-          <w:i w:val="1"/>
-          <w:sz w:val="28"/>
-          <w:szCs w:val="28"/>
-          <w:rtl w:val="0"/>
-        </w:rPr>
-        <w:t xml:space="preserve">file_name</w:t>
-      </w:r>
-      <w:r>
-        <w:rPr>
-          <w:rFonts w:ascii="Times New Roman" w:cs="Times New Roman" w:eastAsia="Times New Roman" w:hAnsi="Times New Roman"/>
-          <w:i w:val="1"/>
-          <w:sz w:val="28"/>
-          <w:szCs w:val="28"/>
-          <w:rtl w:val="0"/>
-        </w:rPr>
-        <w:t xml:space="preserve">.sh</w:t>
-      </w:r>
-      <w:r>
-        <w:rPr>
-          <w:rFonts w:ascii="Times New Roman" w:cs="Times New Roman" w:eastAsia="Times New Roman" w:hAnsi="Times New Roman"/>
-          <w:sz w:val="28"/>
-          <w:szCs w:val="28"/>
-          <w:rtl w:val="0"/>
-        </w:rPr>
-        <w:t xml:space="preserve"> to run this script.</w:t>
-      </w:r>
-    </w:p>
-    <w:p>
-      <w:pPr>
-        <w:spacing w:line="276" w:lineRule="auto"/>
-        <w:ind w:firstLine="720"/>
-        <w:jc w:val="both"/>
-        <w:rPr>
-          <w:rFonts w:ascii="Times New Roman" w:cs="Times New Roman" w:eastAsia="Times New Roman" w:hAnsi="Times New Roman"/>
-          <w:sz w:val="28"/>
-          <w:szCs w:val="28"/>
-        </w:rPr>
-      </w:pPr>
-      <w:r>
-        <w:rPr>
-          <w:rFonts w:ascii="Times New Roman" w:cs="Times New Roman" w:eastAsia="Times New Roman" w:hAnsi="Times New Roman"/>
-          <w:sz w:val="28"/>
-          <w:szCs w:val="28"/>
-          <w:rtl w:val="0"/>
-        </w:rPr>
-        <w:t xml:space="preserve">4.3 I know such motherboard components: central processing unit (CPU), random-access memory (RAM), hard drives, optical drives etc.</w:t>
-      </w:r>
-    </w:p>
-    <w:p>
-      <w:pPr>
-        <w:spacing w:line="276" w:lineRule="auto"/>
-        <w:ind w:firstLine="720"/>
-        <w:jc w:val="both"/>
-        <w:rPr>
-          <w:rFonts w:ascii="Times New Roman" w:cs="Times New Roman" w:eastAsia="Times New Roman" w:hAnsi="Times New Roman"/>
-          <w:sz w:val="28"/>
-          <w:szCs w:val="28"/>
-        </w:rPr>
-      </w:pPr>
-      <w:r>
-        <w:rPr>
-          <w:rFonts w:ascii="Times New Roman" w:cs="Times New Roman" w:eastAsia="Times New Roman" w:hAnsi="Times New Roman"/>
-          <w:sz w:val="28"/>
-          <w:szCs w:val="28"/>
-          <w:rtl w:val="0"/>
-        </w:rPr>
-        <w:t xml:space="preserve">4.4 The terms MBR and GPT are used to label and manage partitions on storage devices such as hard disk drives and solid state drives.</w:t>
-      </w:r>
-    </w:p>
-    <w:p>
-      <w:pPr>
-        <w:spacing w:line="276" w:lineRule="auto"/>
-        <w:ind w:firstLine="720"/>
-        <w:jc w:val="both"/>
-        <w:rPr>
-          <w:rFonts w:ascii="Times New Roman" w:cs="Times New Roman" w:eastAsia="Times New Roman" w:hAnsi="Times New Roman"/>
-          <w:sz w:val="28"/>
-          <w:szCs w:val="28"/>
-        </w:rPr>
-      </w:pPr>
-      <w:r>
-        <w:rPr>
-          <w:rFonts w:ascii="Times New Roman" w:cs="Times New Roman" w:eastAsia="Times New Roman" w:hAnsi="Times New Roman"/>
-          <w:sz w:val="28"/>
-          <w:szCs w:val="28"/>
-          <w:rtl w:val="0"/>
-        </w:rPr>
-        <w:t xml:space="preserve">4.5 A mount operation in computer systems is a process that allows the operating system to access a file system located on an external or internal medium, such as a hard disk, flash drive, or CD/DVD.</w:t>
-      </w:r>
-    </w:p>
-    <w:p>
-      <w:pPr>
-        <w:spacing w:line="276" w:lineRule="auto"/>
-        <w:ind w:firstLine="720"/>
-        <w:jc w:val="both"/>
-        <w:rPr>
-          <w:rFonts w:ascii="Times New Roman" w:cs="Times New Roman" w:eastAsia="Times New Roman" w:hAnsi="Times New Roman"/>
-          <w:sz w:val="28"/>
-          <w:szCs w:val="28"/>
-        </w:rPr>
-      </w:pPr>
-      <w:r>
-        <w:rPr>
-          <w:rtl w:val="0"/>
-        </w:rPr>
-      </w:r>
-    </w:p>
-    <w:p>
-      <w:pPr>
-        <w:rPr/>
-      </w:pPr>
+        <w:t xml:space="preserve">Kochubei</w:t>
+      </w:r>
+      <w:r>
+        <w:rPr>
+          <w:rFonts w:ascii="Times New Roman" w:cs="Times New Roman" w:eastAsia="Times New Roman" w:hAnsi="Times New Roman"/>
+          <w:sz w:val="28"/>
+          <w:szCs w:val="28"/>
+          <w:rtl w:val="0"/>
+        </w:rPr>
+        <w:t xml:space="preserve">): After completing the laboratory work, we learned new commands in order to learn information about the central processor, peripheral devices, RAM, etc. We also learned how to write scripts in bash and studied such structures as loops and branching</w:t>
+      </w:r>
       <w:r>
         <w:rPr>
           <w:rtl w:val="0"/>
@@ -1174,7 +1831,7 @@
       <w:lvlText w:val="%1."/>
       <w:lvlJc w:val="left"/>
       <w:pPr>
-        <w:ind w:left="720" w:hanging="360"/>
+        <w:ind w:left="1080" w:hanging="720"/>
       </w:pPr>
       <w:rPr>
         <w:u w:val="none"/>
@@ -1277,8 +1934,234 @@
       </w:rPr>
     </w:lvl>
   </w:abstractNum>
+  <w:abstractNum w:abstractNumId="2">
+    <w:lvl w:ilvl="0">
+      <w:start w:val="1"/>
+      <w:numFmt w:val="decimal"/>
+      <w:lvlText w:val="%1."/>
+      <w:lvlJc w:val="left"/>
+      <w:pPr>
+        <w:ind w:left="720" w:hanging="360"/>
+      </w:pPr>
+      <w:rPr>
+        <w:u w:val="none"/>
+      </w:rPr>
+    </w:lvl>
+    <w:lvl w:ilvl="1">
+      <w:start w:val="1"/>
+      <w:numFmt w:val="lowerLetter"/>
+      <w:lvlText w:val="%2."/>
+      <w:lvlJc w:val="left"/>
+      <w:pPr>
+        <w:ind w:left="1440" w:hanging="360"/>
+      </w:pPr>
+      <w:rPr>
+        <w:u w:val="none"/>
+      </w:rPr>
+    </w:lvl>
+    <w:lvl w:ilvl="2">
+      <w:start w:val="1"/>
+      <w:numFmt w:val="lowerRoman"/>
+      <w:lvlText w:val="%3."/>
+      <w:lvlJc w:val="right"/>
+      <w:pPr>
+        <w:ind w:left="2160" w:hanging="360"/>
+      </w:pPr>
+      <w:rPr>
+        <w:u w:val="none"/>
+      </w:rPr>
+    </w:lvl>
+    <w:lvl w:ilvl="3">
+      <w:start w:val="1"/>
+      <w:numFmt w:val="decimal"/>
+      <w:lvlText w:val="%4."/>
+      <w:lvlJc w:val="left"/>
+      <w:pPr>
+        <w:ind w:left="2880" w:hanging="360"/>
+      </w:pPr>
+      <w:rPr>
+        <w:u w:val="none"/>
+      </w:rPr>
+    </w:lvl>
+    <w:lvl w:ilvl="4">
+      <w:start w:val="1"/>
+      <w:numFmt w:val="lowerLetter"/>
+      <w:lvlText w:val="%5."/>
+      <w:lvlJc w:val="left"/>
+      <w:pPr>
+        <w:ind w:left="3600" w:hanging="360"/>
+      </w:pPr>
+      <w:rPr>
+        <w:u w:val="none"/>
+      </w:rPr>
+    </w:lvl>
+    <w:lvl w:ilvl="5">
+      <w:start w:val="1"/>
+      <w:numFmt w:val="lowerRoman"/>
+      <w:lvlText w:val="%6."/>
+      <w:lvlJc w:val="right"/>
+      <w:pPr>
+        <w:ind w:left="4320" w:hanging="360"/>
+      </w:pPr>
+      <w:rPr>
+        <w:u w:val="none"/>
+      </w:rPr>
+    </w:lvl>
+    <w:lvl w:ilvl="6">
+      <w:start w:val="1"/>
+      <w:numFmt w:val="decimal"/>
+      <w:lvlText w:val="%7."/>
+      <w:lvlJc w:val="left"/>
+      <w:pPr>
+        <w:ind w:left="5040" w:hanging="360"/>
+      </w:pPr>
+      <w:rPr>
+        <w:u w:val="none"/>
+      </w:rPr>
+    </w:lvl>
+    <w:lvl w:ilvl="7">
+      <w:start w:val="1"/>
+      <w:numFmt w:val="lowerLetter"/>
+      <w:lvlText w:val="%8."/>
+      <w:lvlJc w:val="left"/>
+      <w:pPr>
+        <w:ind w:left="5760" w:hanging="360"/>
+      </w:pPr>
+      <w:rPr>
+        <w:u w:val="none"/>
+      </w:rPr>
+    </w:lvl>
+    <w:lvl w:ilvl="8">
+      <w:start w:val="1"/>
+      <w:numFmt w:val="lowerRoman"/>
+      <w:lvlText w:val="%9."/>
+      <w:lvlJc w:val="right"/>
+      <w:pPr>
+        <w:ind w:left="6480" w:hanging="360"/>
+      </w:pPr>
+      <w:rPr>
+        <w:u w:val="none"/>
+      </w:rPr>
+    </w:lvl>
+  </w:abstractNum>
+  <w:abstractNum w:abstractNumId="3">
+    <w:lvl w:ilvl="0">
+      <w:start w:val="1"/>
+      <w:numFmt w:val="decimal"/>
+      <w:lvlText w:val="%1."/>
+      <w:lvlJc w:val="left"/>
+      <w:pPr>
+        <w:ind w:left="720" w:hanging="360"/>
+      </w:pPr>
+      <w:rPr>
+        <w:u w:val="none"/>
+      </w:rPr>
+    </w:lvl>
+    <w:lvl w:ilvl="1">
+      <w:start w:val="1"/>
+      <w:numFmt w:val="lowerLetter"/>
+      <w:lvlText w:val="%2."/>
+      <w:lvlJc w:val="left"/>
+      <w:pPr>
+        <w:ind w:left="1440" w:hanging="360"/>
+      </w:pPr>
+      <w:rPr>
+        <w:u w:val="none"/>
+      </w:rPr>
+    </w:lvl>
+    <w:lvl w:ilvl="2">
+      <w:start w:val="1"/>
+      <w:numFmt w:val="lowerRoman"/>
+      <w:lvlText w:val="%3."/>
+      <w:lvlJc w:val="right"/>
+      <w:pPr>
+        <w:ind w:left="2160" w:hanging="180"/>
+      </w:pPr>
+      <w:rPr>
+        <w:u w:val="none"/>
+      </w:rPr>
+    </w:lvl>
+    <w:lvl w:ilvl="3">
+      <w:start w:val="1"/>
+      <w:numFmt w:val="decimal"/>
+      <w:lvlText w:val="%4."/>
+      <w:lvlJc w:val="left"/>
+      <w:pPr>
+        <w:ind w:left="2880" w:hanging="360"/>
+      </w:pPr>
+      <w:rPr>
+        <w:u w:val="none"/>
+      </w:rPr>
+    </w:lvl>
+    <w:lvl w:ilvl="4">
+      <w:start w:val="1"/>
+      <w:numFmt w:val="lowerLetter"/>
+      <w:lvlText w:val="%5."/>
+      <w:lvlJc w:val="left"/>
+      <w:pPr>
+        <w:ind w:left="3600" w:hanging="360"/>
+      </w:pPr>
+      <w:rPr>
+        <w:u w:val="none"/>
+      </w:rPr>
+    </w:lvl>
+    <w:lvl w:ilvl="5">
+      <w:start w:val="1"/>
+      <w:numFmt w:val="lowerRoman"/>
+      <w:lvlText w:val="%6."/>
+      <w:lvlJc w:val="right"/>
+      <w:pPr>
+        <w:ind w:left="4320" w:hanging="180"/>
+      </w:pPr>
+      <w:rPr>
+        <w:u w:val="none"/>
+      </w:rPr>
+    </w:lvl>
+    <w:lvl w:ilvl="6">
+      <w:start w:val="1"/>
+      <w:numFmt w:val="decimal"/>
+      <w:lvlText w:val="%7."/>
+      <w:lvlJc w:val="left"/>
+      <w:pPr>
+        <w:ind w:left="5040" w:hanging="360"/>
+      </w:pPr>
+      <w:rPr>
+        <w:u w:val="none"/>
+      </w:rPr>
+    </w:lvl>
+    <w:lvl w:ilvl="7">
+      <w:start w:val="1"/>
+      <w:numFmt w:val="lowerLetter"/>
+      <w:lvlText w:val="%8."/>
+      <w:lvlJc w:val="left"/>
+      <w:pPr>
+        <w:ind w:left="5760" w:hanging="360"/>
+      </w:pPr>
+      <w:rPr>
+        <w:u w:val="none"/>
+      </w:rPr>
+    </w:lvl>
+    <w:lvl w:ilvl="8">
+      <w:start w:val="1"/>
+      <w:numFmt w:val="lowerRoman"/>
+      <w:lvlText w:val="%9."/>
+      <w:lvlJc w:val="right"/>
+      <w:pPr>
+        <w:ind w:left="6480" w:hanging="180"/>
+      </w:pPr>
+      <w:rPr>
+        <w:u w:val="none"/>
+      </w:rPr>
+    </w:lvl>
+  </w:abstractNum>
   <w:num w:numId="1">
     <w:abstractNumId w:val="1"/>
+  </w:num>
+  <w:num w:numId="2">
+    <w:abstractNumId w:val="2"/>
+  </w:num>
+  <w:num w:numId="3">
+    <w:abstractNumId w:val="3"/>
   </w:num>
 </w:numbering>
 </file>

</xml_diff>